<commit_message>
Desarrollo del codigo 5 y cambios en el codigo 4
</commit_message>
<xml_diff>
--- a/Plantillas checklist base/Plantilla para definir Checklists de Revision Codigo.docx
+++ b/Plantillas checklist base/Plantilla para definir Checklists de Revision Codigo.docx
@@ -156,6 +156,15 @@
                 <w:lang w:val="es-MX"/>
               </w:rPr>
             </w:pPr>
+            <w:r>
+              <w:rPr>
+                <w:sz w:val="20"/>
+                <w:lang w:val="es-MX"/>
+              </w:rPr>
+              <w:t>26/03/2019</w:t>
+            </w:r>
+            <w:bookmarkStart w:id="0" w:name="_GoBack"/>
+            <w:bookmarkEnd w:id="0"/>
           </w:p>
         </w:tc>
       </w:tr>
@@ -248,6 +257,13 @@
                 <w:lang w:val="es-MX"/>
               </w:rPr>
             </w:pPr>
+            <w:r>
+              <w:rPr>
+                <w:sz w:val="20"/>
+                <w:lang w:val="es-MX"/>
+              </w:rPr>
+              <w:t>5</w:t>
+            </w:r>
           </w:p>
         </w:tc>
       </w:tr>
@@ -722,9 +738,17 @@
               <w:widowControl w:val="0"/>
               <w:jc w:val="both"/>
               <w:rPr>
-                <w:lang w:val="es-MX"/>
-              </w:rPr>
-            </w:pPr>
+                <w:rFonts w:ascii="Nirmala UI" w:hAnsi="Nirmala UI" w:cs="Nirmala UI"/>
+                <w:lang w:val="es-MX"/>
+              </w:rPr>
+            </w:pPr>
+            <w:r>
+              <w:rPr>
+                <w:rStyle w:val="ya-q-full-text"/>
+                <w:rFonts w:ascii="Segoe UI Symbol" w:hAnsi="Segoe UI Symbol" w:cs="Segoe UI Symbol"/>
+              </w:rPr>
+              <w:t>✓</w:t>
+            </w:r>
           </w:p>
         </w:tc>
         <w:tc>
@@ -784,15 +808,13 @@
                 <w:lang w:val="es-MX"/>
               </w:rPr>
             </w:pPr>
-            <w:proofErr w:type="spellStart"/>
             <w:r>
               <w:rPr>
                 <w:sz w:val="20"/>
                 <w:lang w:val="es-MX"/>
               </w:rPr>
-              <w:t>Inicializacion</w:t>
+              <w:t>Inicialización</w:t>
             </w:r>
-            <w:proofErr w:type="spellEnd"/>
           </w:p>
         </w:tc>
         <w:tc>
@@ -831,6 +853,13 @@
                 <w:lang w:val="es-MX"/>
               </w:rPr>
             </w:pPr>
+            <w:r>
+              <w:rPr>
+                <w:rStyle w:val="ya-q-full-text"/>
+                <w:rFonts w:ascii="Segoe UI Symbol" w:hAnsi="Segoe UI Symbol" w:cs="Segoe UI Symbol"/>
+              </w:rPr>
+              <w:t>✓</w:t>
+            </w:r>
           </w:p>
         </w:tc>
         <w:tc>
@@ -937,6 +966,13 @@
                 <w:lang w:val="es-MX"/>
               </w:rPr>
             </w:pPr>
+            <w:r>
+              <w:rPr>
+                <w:rStyle w:val="ya-q-full-text"/>
+                <w:rFonts w:ascii="Segoe UI Symbol" w:hAnsi="Segoe UI Symbol" w:cs="Segoe UI Symbol"/>
+              </w:rPr>
+              <w:t>✓</w:t>
+            </w:r>
           </w:p>
         </w:tc>
         <w:tc>
@@ -1066,6 +1102,13 @@
                 <w:lang w:val="es-MX"/>
               </w:rPr>
             </w:pPr>
+            <w:r>
+              <w:rPr>
+                <w:rStyle w:val="ya-q-full-text"/>
+                <w:rFonts w:ascii="Segoe UI Symbol" w:hAnsi="Segoe UI Symbol" w:cs="Segoe UI Symbol"/>
+              </w:rPr>
+              <w:t>✓</w:t>
+            </w:r>
           </w:p>
         </w:tc>
         <w:tc>
@@ -1125,15 +1168,13 @@
                 <w:lang w:val="es-MX"/>
               </w:rPr>
             </w:pPr>
-            <w:proofErr w:type="spellStart"/>
             <w:r>
               <w:rPr>
                 <w:sz w:val="20"/>
                 <w:lang w:val="es-MX"/>
               </w:rPr>
-              <w:t>Estandar</w:t>
+              <w:t>Estándar</w:t>
             </w:r>
-            <w:proofErr w:type="spellEnd"/>
           </w:p>
         </w:tc>
         <w:tc>
@@ -1158,14 +1199,12 @@
               </w:rPr>
               <w:t xml:space="preserve">Que cumpla con el </w:t>
             </w:r>
-            <w:proofErr w:type="spellStart"/>
             <w:r>
               <w:rPr>
                 <w:lang w:val="es-MX"/>
               </w:rPr>
-              <w:t>estandar</w:t>
+              <w:t>estándar</w:t>
             </w:r>
-            <w:proofErr w:type="spellEnd"/>
           </w:p>
           <w:p>
             <w:pPr>
@@ -1189,6 +1228,13 @@
                 <w:lang w:val="es-MX"/>
               </w:rPr>
             </w:pPr>
+            <w:r>
+              <w:rPr>
+                <w:rStyle w:val="ya-q-full-text"/>
+                <w:rFonts w:ascii="Segoe UI Symbol" w:hAnsi="Segoe UI Symbol" w:cs="Segoe UI Symbol"/>
+              </w:rPr>
+              <w:t>✓</w:t>
+            </w:r>
           </w:p>
         </w:tc>
         <w:tc>
@@ -1304,6 +1350,13 @@
                 <w:lang w:val="es-MX"/>
               </w:rPr>
             </w:pPr>
+            <w:r>
+              <w:rPr>
+                <w:rStyle w:val="ya-q-full-text"/>
+                <w:rFonts w:ascii="Segoe UI Symbol" w:hAnsi="Segoe UI Symbol" w:cs="Segoe UI Symbol"/>
+              </w:rPr>
+              <w:t>✓</w:t>
+            </w:r>
           </w:p>
         </w:tc>
         <w:tc>
@@ -1512,8 +1565,6 @@
           <w:lang w:val="es-MX"/>
         </w:rPr>
       </w:pPr>
-      <w:bookmarkStart w:id="0" w:name="_GoBack"/>
-      <w:bookmarkEnd w:id="0"/>
     </w:p>
     <w:sectPr>
       <w:pgSz w:w="12240" w:h="15840" w:code="1"/>
@@ -4099,6 +4150,11 @@
       <w:szCs w:val="16"/>
     </w:rPr>
   </w:style>
+  <w:style w:type="character" w:customStyle="1" w:styleId="ya-q-full-text">
+    <w:name w:val="ya-q-full-text"/>
+    <w:basedOn w:val="Fuentedeprrafopredeter"/>
+    <w:rsid w:val="00D075E9"/>
+  </w:style>
 </w:styles>
 </file>
 
@@ -4368,7 +4424,7 @@
 </file>
 
 <file path=customXml/itemProps1.xml><?xml version="1.0" encoding="utf-8"?>
-<ds:datastoreItem xmlns:ds="http://schemas.openxmlformats.org/officeDocument/2006/customXml" ds:itemID="{76A0BEFC-2E95-4662-9C15-AD329D7E6FC2}">
+<ds:datastoreItem xmlns:ds="http://schemas.openxmlformats.org/officeDocument/2006/customXml" ds:itemID="{6001A628-EA3D-47C0-830B-C2F651904B22}">
   <ds:schemaRefs>
     <ds:schemaRef ds:uri="http://schemas.openxmlformats.org/officeDocument/2006/bibliography"/>
   </ds:schemaRefs>

</xml_diff>

<commit_message>
correcion de errores y creacion de archivos de prueba
</commit_message>
<xml_diff>
--- a/Plantillas checklist base/Plantilla para definir Checklists de Revision Codigo.docx
+++ b/Plantillas checklist base/Plantilla para definir Checklists de Revision Codigo.docx
@@ -161,10 +161,31 @@
                 <w:sz w:val="20"/>
                 <w:lang w:val="es-MX"/>
               </w:rPr>
-              <w:t>26/03/2019</w:t>
+              <w:t>04</w:t>
+            </w:r>
+            <w:r>
+              <w:rPr>
+                <w:sz w:val="20"/>
+                <w:lang w:val="es-MX"/>
+              </w:rPr>
+              <w:t>/0</w:t>
+            </w:r>
+            <w:r>
+              <w:rPr>
+                <w:sz w:val="20"/>
+                <w:lang w:val="es-MX"/>
+              </w:rPr>
+              <w:t>4</w:t>
             </w:r>
             <w:bookmarkStart w:id="0" w:name="_GoBack"/>
             <w:bookmarkEnd w:id="0"/>
+            <w:r>
+              <w:rPr>
+                <w:sz w:val="20"/>
+                <w:lang w:val="es-MX"/>
+              </w:rPr>
+              <w:t>/2019</w:t>
+            </w:r>
           </w:p>
         </w:tc>
       </w:tr>
@@ -262,7 +283,7 @@
                 <w:sz w:val="20"/>
                 <w:lang w:val="es-MX"/>
               </w:rPr>
-              <w:t>5</w:t>
+              <w:t>6</w:t>
             </w:r>
           </w:p>
         </w:tc>
@@ -3167,7 +3188,7 @@
     </w:rPrDefault>
     <w:pPrDefault/>
   </w:docDefaults>
-  <w:latentStyles w:defLockedState="0" w:defUIPriority="0" w:defSemiHidden="0" w:defUnhideWhenUsed="0" w:defQFormat="0" w:count="375">
+  <w:latentStyles w:defLockedState="0" w:defUIPriority="0" w:defSemiHidden="0" w:defUnhideWhenUsed="0" w:defQFormat="0" w:count="376">
     <w:lsdException w:name="Normal" w:qFormat="1"/>
     <w:lsdException w:name="heading 1" w:qFormat="1"/>
     <w:lsdException w:name="heading 2" w:qFormat="1"/>
@@ -3184,7 +3205,7 @@
     <w:lsdException w:name="Strong" w:qFormat="1"/>
     <w:lsdException w:name="Emphasis" w:qFormat="1"/>
     <w:lsdException w:name="HTML Preformatted" w:semiHidden="1" w:unhideWhenUsed="1"/>
-    <w:lsdException w:name="Normal Table" w:semiHidden="1" w:unhideWhenUsed="1"/>
+    <w:lsdException w:name="HTML Variable" w:semiHidden="1" w:unhideWhenUsed="1"/>
     <w:lsdException w:name="No List" w:semiHidden="1" w:unhideWhenUsed="1"/>
     <w:lsdException w:name="Outline List 1" w:semiHidden="1" w:unhideWhenUsed="1"/>
     <w:lsdException w:name="Outline List 2" w:semiHidden="1" w:unhideWhenUsed="1"/>
@@ -3230,8 +3251,7 @@
     <w:lsdException w:name="Table Subtle 2" w:semiHidden="1" w:unhideWhenUsed="1"/>
     <w:lsdException w:name="Table Web 1" w:semiHidden="1" w:unhideWhenUsed="1"/>
     <w:lsdException w:name="Table Web 2" w:semiHidden="1" w:unhideWhenUsed="1"/>
-    <w:lsdException w:name="Table Web 3" w:semiHidden="1" w:unhideWhenUsed="1"/>
-    <w:lsdException w:name="Table Theme" w:semiHidden="1" w:unhideWhenUsed="1"/>
+    <w:lsdException w:name="Balloon Text" w:semiHidden="1" w:unhideWhenUsed="1"/>
     <w:lsdException w:name="Placeholder Text" w:semiHidden="1" w:uiPriority="99"/>
     <w:lsdException w:name="No Spacing" w:uiPriority="1" w:qFormat="1"/>
     <w:lsdException w:name="Light Shading" w:uiPriority="60"/>
@@ -3451,6 +3471,7 @@
     <w:lsdException w:name="Smart Hyperlink" w:semiHidden="1" w:uiPriority="99" w:unhideWhenUsed="1"/>
     <w:lsdException w:name="Hashtag" w:semiHidden="1" w:uiPriority="99" w:unhideWhenUsed="1"/>
     <w:lsdException w:name="Unresolved Mention" w:semiHidden="1" w:uiPriority="99" w:unhideWhenUsed="1"/>
+    <w:lsdException w:name="Smart Link" w:semiHidden="1" w:uiPriority="99" w:unhideWhenUsed="1"/>
   </w:latentStyles>
   <w:style w:type="paragraph" w:default="1" w:styleId="Normal">
     <w:name w:val="Normal"/>
@@ -4424,7 +4445,7 @@
 </file>
 
 <file path=customXml/itemProps1.xml><?xml version="1.0" encoding="utf-8"?>
-<ds:datastoreItem xmlns:ds="http://schemas.openxmlformats.org/officeDocument/2006/customXml" ds:itemID="{6001A628-EA3D-47C0-830B-C2F651904B22}">
+<ds:datastoreItem xmlns:ds="http://schemas.openxmlformats.org/officeDocument/2006/customXml" ds:itemID="{F015192C-64EA-4111-BAEA-09B009BF1DD8}">
   <ds:schemaRefs>
     <ds:schemaRef ds:uri="http://schemas.openxmlformats.org/officeDocument/2006/bibliography"/>
   </ds:schemaRefs>

</xml_diff>

<commit_message>
Cmabios en el codigo
</commit_message>
<xml_diff>
--- a/Plantillas checklist base/Plantilla para definir Checklists de Revision Codigo.docx
+++ b/Plantillas checklist base/Plantilla para definir Checklists de Revision Codigo.docx
@@ -161,7 +161,7 @@
                 <w:sz w:val="20"/>
                 <w:lang w:val="es-MX"/>
               </w:rPr>
-              <w:t>04</w:t>
+              <w:t>10</w:t>
             </w:r>
             <w:r>
               <w:rPr>
@@ -177,8 +177,6 @@
               </w:rPr>
               <w:t>4</w:t>
             </w:r>
-            <w:bookmarkStart w:id="0" w:name="_GoBack"/>
-            <w:bookmarkEnd w:id="0"/>
             <w:r>
               <w:rPr>
                 <w:sz w:val="20"/>
@@ -283,7 +281,7 @@
                 <w:sz w:val="20"/>
                 <w:lang w:val="es-MX"/>
               </w:rPr>
-              <w:t>6</w:t>
+              <w:t>7</w:t>
             </w:r>
           </w:p>
         </w:tc>
@@ -1586,6 +1584,8 @@
           <w:lang w:val="es-MX"/>
         </w:rPr>
       </w:pPr>
+      <w:bookmarkStart w:id="0" w:name="_GoBack"/>
+      <w:bookmarkEnd w:id="0"/>
     </w:p>
     <w:sectPr>
       <w:pgSz w:w="12240" w:h="15840" w:code="1"/>
@@ -3206,6 +3206,7 @@
     <w:lsdException w:name="Emphasis" w:qFormat="1"/>
     <w:lsdException w:name="HTML Preformatted" w:semiHidden="1" w:unhideWhenUsed="1"/>
     <w:lsdException w:name="HTML Variable" w:semiHidden="1" w:unhideWhenUsed="1"/>
+    <w:lsdException w:name="Normal Table" w:semiHidden="1" w:unhideWhenUsed="1"/>
     <w:lsdException w:name="No List" w:semiHidden="1" w:unhideWhenUsed="1"/>
     <w:lsdException w:name="Outline List 1" w:semiHidden="1" w:unhideWhenUsed="1"/>
     <w:lsdException w:name="Outline List 2" w:semiHidden="1" w:unhideWhenUsed="1"/>
@@ -3251,7 +3252,9 @@
     <w:lsdException w:name="Table Subtle 2" w:semiHidden="1" w:unhideWhenUsed="1"/>
     <w:lsdException w:name="Table Web 1" w:semiHidden="1" w:unhideWhenUsed="1"/>
     <w:lsdException w:name="Table Web 2" w:semiHidden="1" w:unhideWhenUsed="1"/>
+    <w:lsdException w:name="Table Web 3" w:semiHidden="1" w:unhideWhenUsed="1"/>
     <w:lsdException w:name="Balloon Text" w:semiHidden="1" w:unhideWhenUsed="1"/>
+    <w:lsdException w:name="Table Theme" w:semiHidden="1" w:unhideWhenUsed="1"/>
     <w:lsdException w:name="Placeholder Text" w:semiHidden="1" w:uiPriority="99"/>
     <w:lsdException w:name="No Spacing" w:uiPriority="1" w:qFormat="1"/>
     <w:lsdException w:name="Light Shading" w:uiPriority="60"/>
@@ -4445,7 +4448,7 @@
 </file>
 
 <file path=customXml/itemProps1.xml><?xml version="1.0" encoding="utf-8"?>
-<ds:datastoreItem xmlns:ds="http://schemas.openxmlformats.org/officeDocument/2006/customXml" ds:itemID="{F015192C-64EA-4111-BAEA-09B009BF1DD8}">
+<ds:datastoreItem xmlns:ds="http://schemas.openxmlformats.org/officeDocument/2006/customXml" ds:itemID="{C54E0F94-4458-402C-AAFC-09B895BDF764}">
   <ds:schemaRefs>
     <ds:schemaRef ds:uri="http://schemas.openxmlformats.org/officeDocument/2006/bibliography"/>
   </ds:schemaRefs>

</xml_diff>